<commit_message>
goeie plan van aanpak
</commit_message>
<xml_diff>
--- a/Documentatie/14-4-2014 Plan Van Aanpak Toto.docx
+++ b/Documentatie/14-4-2014 Plan Van Aanpak Toto.docx
@@ -1611,7 +1611,14 @@
           <w:rFonts w:ascii="Times New Roman" w:eastAsia="Calibri" w:hAnsi="Times New Roman" w:cs="Times New Roman"/>
           <w:lang w:val="nl-NL"/>
         </w:rPr>
-        <w:t>Bazen BV. Bestaat uit Mathijs Arts, Geert Cocu, Boaz Frey, Tommy de Hoon.</w:t>
+        <w:t xml:space="preserve">Bazen </w:t>
+      </w:r>
+      <w:r>
+        <w:rPr>
+          <w:rFonts w:ascii="Times New Roman" w:eastAsia="Calibri" w:hAnsi="Times New Roman" w:cs="Times New Roman"/>
+          <w:lang w:val="nl-NL"/>
+        </w:rPr>
+        <w:t xml:space="preserve"> Bestaat uit Mathijs Arts, Geert Cocu, Boaz Frey, Tommy de Hoon.</w:t>
       </w:r>
     </w:p>
     <w:p>
@@ -1659,6 +1666,45 @@
           <w:lang w:val="nl-NL"/>
         </w:rPr>
         <w:t>Dijks</w:t>
+      </w:r>
+      <w:proofErr w:type="spellEnd"/>
+      <w:r>
+        <w:rPr>
+          <w:rFonts w:ascii="Times New Roman" w:eastAsia="Calibri" w:hAnsi="Times New Roman" w:cs="Times New Roman"/>
+          <w:lang w:val="nl-NL"/>
+        </w:rPr>
+        <w:t xml:space="preserve"> en </w:t>
+      </w:r>
+      <w:proofErr w:type="spellStart"/>
+      <w:r>
+        <w:rPr>
+          <w:rFonts w:ascii="Times New Roman" w:eastAsia="Calibri" w:hAnsi="Times New Roman" w:cs="Times New Roman"/>
+          <w:lang w:val="nl-NL"/>
+        </w:rPr>
+        <w:t>Fedde</w:t>
+      </w:r>
+      <w:proofErr w:type="spellEnd"/>
+      <w:r>
+        <w:rPr>
+          <w:rFonts w:ascii="Times New Roman" w:eastAsia="Calibri" w:hAnsi="Times New Roman" w:cs="Times New Roman"/>
+          <w:lang w:val="nl-NL"/>
+        </w:rPr>
+        <w:t xml:space="preserve"> van </w:t>
+      </w:r>
+      <w:proofErr w:type="spellStart"/>
+      <w:r>
+        <w:rPr>
+          <w:rFonts w:ascii="Times New Roman" w:eastAsia="Calibri" w:hAnsi="Times New Roman" w:cs="Times New Roman"/>
+          <w:lang w:val="nl-NL"/>
+        </w:rPr>
+        <w:t>G</w:t>
+      </w:r>
+      <w:r>
+        <w:rPr>
+          <w:rFonts w:ascii="Times New Roman" w:eastAsia="Calibri" w:hAnsi="Times New Roman" w:cs="Times New Roman"/>
+          <w:lang w:val="nl-NL"/>
+        </w:rPr>
+        <w:t>ils</w:t>
       </w:r>
       <w:proofErr w:type="spellEnd"/>
       <w:r>
@@ -1956,7 +2002,21 @@
           <w:rFonts w:ascii="Times New Roman" w:hAnsi="Times New Roman" w:cs="Times New Roman"/>
           <w:lang w:val="nl-NL"/>
         </w:rPr>
-        <w:t xml:space="preserve"> alles een werkend en soepel lopen geheel wordt dat de boden die de bieder opgeeft invoert en het correct in de database doet</w:t>
+        <w:t xml:space="preserve"> alles een werkend en soepel lopen geheel wordt dat de </w:t>
+      </w:r>
+      <w:r>
+        <w:rPr>
+          <w:rFonts w:ascii="Times New Roman" w:hAnsi="Times New Roman" w:cs="Times New Roman"/>
+          <w:lang w:val="nl-NL"/>
+        </w:rPr>
+        <w:t>biedingen</w:t>
+      </w:r>
+      <w:r>
+        <w:rPr>
+          <w:rFonts w:ascii="Times New Roman" w:hAnsi="Times New Roman" w:cs="Times New Roman"/>
+          <w:lang w:val="nl-NL"/>
+        </w:rPr>
+        <w:t xml:space="preserve"> die de bieder opgeeft invoert en het correct in de database doet</w:t>
       </w:r>
       <w:r>
         <w:rPr>
@@ -2114,6 +2174,38 @@
           <w:lang w:val="nl-NL"/>
         </w:rPr>
         <w:t>Dijks</w:t>
+      </w:r>
+      <w:proofErr w:type="spellEnd"/>
+      <w:r>
+        <w:rPr>
+          <w:rFonts w:ascii="Times New Roman" w:hAnsi="Times New Roman" w:cs="Times New Roman"/>
+          <w:lang w:val="nl-NL"/>
+        </w:rPr>
+        <w:t xml:space="preserve"> en </w:t>
+      </w:r>
+      <w:proofErr w:type="spellStart"/>
+      <w:r>
+        <w:rPr>
+          <w:rFonts w:ascii="Times New Roman" w:hAnsi="Times New Roman" w:cs="Times New Roman"/>
+          <w:lang w:val="nl-NL"/>
+        </w:rPr>
+        <w:t>Fedde</w:t>
+      </w:r>
+      <w:proofErr w:type="spellEnd"/>
+      <w:r>
+        <w:rPr>
+          <w:rFonts w:ascii="Times New Roman" w:hAnsi="Times New Roman" w:cs="Times New Roman"/>
+          <w:lang w:val="nl-NL"/>
+        </w:rPr>
+        <w:t xml:space="preserve"> van </w:t>
+      </w:r>
+      <w:proofErr w:type="spellStart"/>
+      <w:r>
+        <w:rPr>
+          <w:rFonts w:ascii="Times New Roman" w:hAnsi="Times New Roman" w:cs="Times New Roman"/>
+          <w:lang w:val="nl-NL"/>
+        </w:rPr>
+        <w:t>Gils</w:t>
       </w:r>
       <w:proofErr w:type="spellEnd"/>
       <w:r>
@@ -2318,7 +2410,50 @@
           <w:rFonts w:ascii="Times New Roman" w:hAnsi="Times New Roman" w:cs="Times New Roman"/>
           <w:lang w:val="nl-NL"/>
         </w:rPr>
-        <w:t xml:space="preserve">Je aan de rolverdeling houden. </w:t>
+        <w:t>A</w:t>
+      </w:r>
+      <w:r>
+        <w:rPr>
+          <w:rFonts w:ascii="Times New Roman" w:hAnsi="Times New Roman" w:cs="Times New Roman"/>
+          <w:lang w:val="nl-NL"/>
+        </w:rPr>
+        <w:t xml:space="preserve">an de rolverdeling houden. </w:t>
+      </w:r>
+    </w:p>
+    <w:p>
+      <w:pPr>
+        <w:pStyle w:val="Lijstalinea"/>
+        <w:numPr>
+          <w:ilvl w:val="0"/>
+          <w:numId w:val="2"/>
+        </w:numPr>
+        <w:rPr>
+          <w:rFonts w:ascii="Times New Roman" w:hAnsi="Times New Roman" w:cs="Times New Roman"/>
+          <w:lang w:val="nl-NL"/>
+        </w:rPr>
+      </w:pPr>
+      <w:r>
+        <w:rPr>
+          <w:rFonts w:ascii="Times New Roman" w:hAnsi="Times New Roman" w:cs="Times New Roman"/>
+          <w:lang w:val="nl-NL"/>
+        </w:rPr>
+        <w:t>Het hoeft maar op 1 besturingssystem mogelijk gemaakt te worden (</w:t>
+      </w:r>
+      <w:proofErr w:type="spellStart"/>
+      <w:r>
+        <w:rPr>
+          <w:rFonts w:ascii="Times New Roman" w:hAnsi="Times New Roman" w:cs="Times New Roman"/>
+          <w:lang w:val="nl-NL"/>
+        </w:rPr>
+        <w:t>windows</w:t>
+      </w:r>
+      <w:proofErr w:type="spellEnd"/>
+      <w:r>
+        <w:rPr>
+          <w:rFonts w:ascii="Times New Roman" w:hAnsi="Times New Roman" w:cs="Times New Roman"/>
+          <w:lang w:val="nl-NL"/>
+        </w:rPr>
+        <w:t>)</w:t>
       </w:r>
       <w:r>
         <w:rPr>
@@ -2347,6 +2482,7 @@
           <w:rFonts w:ascii="Times New Roman" w:hAnsi="Times New Roman" w:cs="Times New Roman"/>
           <w:lang w:val="nl-NL"/>
         </w:rPr>
+        <w:lastRenderedPageBreak/>
         <w:t>Producten</w:t>
       </w:r>
       <w:bookmarkEnd w:id="14"/>
@@ -2384,7 +2520,6 @@
         <w:rPr>
           <w:rFonts w:ascii="Times New Roman" w:hAnsi="Times New Roman" w:cs="Times New Roman"/>
         </w:rPr>
-        <w:lastRenderedPageBreak/>
         <w:t>Schetsen</w:t>
       </w:r>
       <w:proofErr w:type="spellEnd"/>
@@ -2846,8 +2981,6 @@
         </w:rPr>
         <w:br/>
       </w:r>
-      <w:bookmarkStart w:id="17" w:name="_GoBack"/>
-      <w:bookmarkEnd w:id="17"/>
     </w:p>
     <w:p>
       <w:pPr>
@@ -2860,19 +2993,20 @@
           <w:lang w:val="nl-NL"/>
         </w:rPr>
       </w:pPr>
-      <w:bookmarkStart w:id="18" w:name="_Toc381097146"/>
-      <w:bookmarkStart w:id="19" w:name="_Toc385255204"/>
-      <w:bookmarkStart w:id="20" w:name="_Toc385255443"/>
-      <w:r>
-        <w:rPr>
-          <w:rFonts w:ascii="Times New Roman" w:hAnsi="Times New Roman" w:cs="Times New Roman"/>
-          <w:lang w:val="nl-NL"/>
-        </w:rPr>
+      <w:bookmarkStart w:id="17" w:name="_Toc381097146"/>
+      <w:bookmarkStart w:id="18" w:name="_Toc385255204"/>
+      <w:bookmarkStart w:id="19" w:name="_Toc385255443"/>
+      <w:r>
+        <w:rPr>
+          <w:rFonts w:ascii="Times New Roman" w:hAnsi="Times New Roman" w:cs="Times New Roman"/>
+          <w:lang w:val="nl-NL"/>
+        </w:rPr>
+        <w:lastRenderedPageBreak/>
         <w:t>Kwaliteit</w:t>
       </w:r>
+      <w:bookmarkEnd w:id="17"/>
       <w:bookmarkEnd w:id="18"/>
       <w:bookmarkEnd w:id="19"/>
-      <w:bookmarkEnd w:id="20"/>
     </w:p>
     <w:p>
       <w:pPr>
@@ -2952,13 +3086,6 @@
           <w:lang w:val="nl-NL"/>
         </w:rPr>
         <w:br/>
-      </w:r>
-      <w:r>
-        <w:rPr>
-          <w:rFonts w:ascii="Times New Roman" w:hAnsi="Times New Roman" w:cs="Times New Roman"/>
-          <w:lang w:val="nl-NL"/>
-        </w:rPr>
-        <w:lastRenderedPageBreak/>
         <w:t>Elke project les</w:t>
       </w:r>
       <w:r>
@@ -3029,9 +3156,9 @@
           <w:lang w:val="nl-NL"/>
         </w:rPr>
       </w:pPr>
-      <w:bookmarkStart w:id="21" w:name="_Toc381097147"/>
-      <w:bookmarkStart w:id="22" w:name="_Toc385255205"/>
-      <w:bookmarkStart w:id="23" w:name="_Toc385255444"/>
+      <w:bookmarkStart w:id="20" w:name="_Toc381097147"/>
+      <w:bookmarkStart w:id="21" w:name="_Toc385255205"/>
+      <w:bookmarkStart w:id="22" w:name="_Toc385255444"/>
       <w:r>
         <w:rPr>
           <w:rFonts w:ascii="Times New Roman" w:hAnsi="Times New Roman" w:cs="Times New Roman"/>
@@ -3039,6 +3166,8 @@
         </w:rPr>
         <w:t>Informatie</w:t>
       </w:r>
+      <w:bookmarkStart w:id="23" w:name="_GoBack"/>
+      <w:bookmarkEnd w:id="20"/>
       <w:bookmarkEnd w:id="21"/>
       <w:bookmarkEnd w:id="22"/>
       <w:bookmarkEnd w:id="23"/>
@@ -3153,20 +3282,6 @@
           <w:lang w:val="nl-NL"/>
         </w:rPr>
         <w:t>Logboek</w:t>
-      </w:r>
-      <w:r>
-        <w:rPr>
-          <w:rFonts w:ascii="Times New Roman" w:hAnsi="Times New Roman" w:cs="Times New Roman"/>
-          <w:lang w:val="nl-NL"/>
-        </w:rPr>
-        <w:br/>
-      </w:r>
-      <w:r>
-        <w:rPr>
-          <w:rFonts w:ascii="Times New Roman" w:hAnsi="Times New Roman" w:cs="Times New Roman"/>
-          <w:lang w:val="nl-NL"/>
-        </w:rPr>
-        <w:br/>
       </w:r>
     </w:p>
     <w:p>
@@ -3506,7 +3621,14 @@
           <w:rFonts w:ascii="Times New Roman" w:hAnsi="Times New Roman" w:cs="Times New Roman"/>
           <w:lang w:val="nl-NL"/>
         </w:rPr>
-        <w:t>Gills</w:t>
+        <w:t>Gi</w:t>
+      </w:r>
+      <w:r>
+        <w:rPr>
+          <w:rFonts w:ascii="Times New Roman" w:hAnsi="Times New Roman" w:cs="Times New Roman"/>
+          <w:lang w:val="nl-NL"/>
+        </w:rPr>
+        <w:t>ls</w:t>
       </w:r>
       <w:proofErr w:type="spellEnd"/>
     </w:p>
@@ -3522,6 +3644,7 @@
           <w:rFonts w:ascii="Times New Roman" w:hAnsi="Times New Roman" w:cs="Times New Roman"/>
           <w:lang w:val="nl-NL"/>
         </w:rPr>
+        <w:lastRenderedPageBreak/>
         <w:t>De leden zitten iedere Maandag en Dinsdag bij elkaar in een lokaal.</w:t>
       </w:r>
       <w:r>
@@ -3611,7 +3734,6 @@
           <w:rFonts w:ascii="Times New Roman" w:hAnsi="Times New Roman" w:cs="Times New Roman"/>
           <w:lang w:val="nl-NL"/>
         </w:rPr>
-        <w:lastRenderedPageBreak/>
         <w:t>Planning</w:t>
       </w:r>
       <w:bookmarkEnd w:id="27"/>
@@ -3679,68 +3801,6 @@
           <w:lang w:val="nl-NL"/>
         </w:rPr>
         <w:t xml:space="preserve">27 Mei </w:t>
-      </w:r>
-      <w:r>
-        <w:rPr>
-          <w:rFonts w:ascii="Times New Roman" w:hAnsi="Times New Roman" w:cs="Times New Roman"/>
-          <w:lang w:val="nl-NL"/>
-        </w:rPr>
-        <w:t>2014</w:t>
-      </w:r>
-    </w:p>
-    <w:p>
-      <w:pPr>
-        <w:rPr>
-          <w:rFonts w:ascii="Times New Roman" w:hAnsi="Times New Roman" w:cs="Times New Roman"/>
-          <w:lang w:val="nl-NL"/>
-        </w:rPr>
-      </w:pPr>
-      <w:r>
-        <w:rPr>
-          <w:rFonts w:ascii="Times New Roman" w:hAnsi="Times New Roman" w:cs="Times New Roman"/>
-          <w:i/>
-          <w:u w:val="single"/>
-          <w:lang w:val="nl-NL"/>
-        </w:rPr>
-        <w:t>Einddatum Plan van aanpak</w:t>
-      </w:r>
-      <w:r>
-        <w:rPr>
-          <w:rFonts w:ascii="Times New Roman" w:hAnsi="Times New Roman" w:cs="Times New Roman"/>
-          <w:lang w:val="nl-NL"/>
-        </w:rPr>
-        <w:t xml:space="preserve">: 14 April </w:t>
-      </w:r>
-      <w:r>
-        <w:rPr>
-          <w:rFonts w:ascii="Times New Roman" w:hAnsi="Times New Roman" w:cs="Times New Roman"/>
-          <w:lang w:val="nl-NL"/>
-        </w:rPr>
-        <w:t>2014</w:t>
-      </w:r>
-    </w:p>
-    <w:p>
-      <w:pPr>
-        <w:rPr>
-          <w:rFonts w:ascii="Times New Roman" w:hAnsi="Times New Roman" w:cs="Times New Roman"/>
-          <w:lang w:val="nl-NL"/>
-        </w:rPr>
-      </w:pPr>
-      <w:r>
-        <w:rPr>
-          <w:rFonts w:ascii="Times New Roman" w:hAnsi="Times New Roman" w:cs="Times New Roman"/>
-          <w:i/>
-          <w:u w:val="single"/>
-          <w:lang w:val="nl-NL"/>
-        </w:rPr>
-        <w:t>Einddatum Planning in MS-Project</w:t>
-      </w:r>
-      <w:r>
-        <w:rPr>
-          <w:rFonts w:ascii="Times New Roman" w:hAnsi="Times New Roman" w:cs="Times New Roman"/>
-          <w:lang w:val="nl-NL"/>
-        </w:rPr>
-        <w:t xml:space="preserve">: 14 April </w:t>
       </w:r>
       <w:r>
         <w:rPr>
@@ -4055,7 +4115,21 @@
           <w:lang w:val="nl-NL"/>
         </w:rPr>
         <w:br/>
-        <w:t>- Weinig ervaring met datebase.</w:t>
+        <w:t>- Weinig e</w:t>
+      </w:r>
+      <w:r>
+        <w:rPr>
+          <w:rFonts w:ascii="Times New Roman" w:hAnsi="Times New Roman" w:cs="Times New Roman"/>
+          <w:lang w:val="nl-NL"/>
+        </w:rPr>
+        <w:t>rvaring met data</w:t>
+      </w:r>
+      <w:r>
+        <w:rPr>
+          <w:rFonts w:ascii="Times New Roman" w:hAnsi="Times New Roman" w:cs="Times New Roman"/>
+          <w:lang w:val="nl-NL"/>
+        </w:rPr>
+        <w:t>base.</w:t>
       </w:r>
       <w:r>
         <w:rPr>
@@ -4135,7 +4209,7 @@
             <w:noProof/>
             <w:lang w:val="nl-NL"/>
           </w:rPr>
-          <w:t>3</w:t>
+          <w:t>4</w:t>
         </w:r>
         <w:r>
           <w:fldChar w:fldCharType="end"/>
@@ -5000,6 +5074,7 @@
   <w:style w:type="character" w:default="1" w:styleId="Standaardalinea-lettertype">
     <w:name w:val="Default Paragraph Font"/>
     <w:uiPriority w:val="1"/>
+    <w:semiHidden/>
     <w:unhideWhenUsed/>
   </w:style>
   <w:style w:type="table" w:default="1" w:styleId="Standaardtabel">
@@ -5488,8 +5563,10 @@
     <w:rsidRoot w:val="0080154C"/>
     <w:rsid w:val="00166CEA"/>
     <w:rsid w:val="00496DA1"/>
+    <w:rsid w:val="005C0317"/>
     <w:rsid w:val="0065389F"/>
     <w:rsid w:val="0080154C"/>
+    <w:rsid w:val="00956CA4"/>
     <w:rsid w:val="0096265C"/>
     <w:rsid w:val="00D23C2A"/>
   </w:rsids>
@@ -6276,7 +6353,7 @@
 </file>
 
 <file path=customXml/itemProps2.xml><?xml version="1.0" encoding="utf-8"?>
-<ds:datastoreItem xmlns:ds="http://schemas.openxmlformats.org/officeDocument/2006/customXml" ds:itemID="{166E98FB-1A42-4072-9962-DC5C78353583}">
+<ds:datastoreItem xmlns:ds="http://schemas.openxmlformats.org/officeDocument/2006/customXml" ds:itemID="{FE46EED4-6FFE-490A-940B-9EBF7C7257B5}">
   <ds:schemaRefs>
     <ds:schemaRef ds:uri="http://schemas.openxmlformats.org/officeDocument/2006/bibliography"/>
   </ds:schemaRefs>

</xml_diff>